<commit_message>
Left just title and contact info in the lab 1 document. Will use lab1.md for the contents
</commit_message>
<xml_diff>
--- a/Lab1.docx
+++ b/Lab1.docx
@@ -28,7 +28,7 @@
     </w:p>
     <w:p>
       <w:pPr>
-        <w:pStyle w:val="Body"/>
+        <w:pStyle w:val="Body A"/>
         <w:jc w:val="center"/>
         <w:rPr>
           <w:rFonts w:ascii="Times Roman" w:cs="Times Roman" w:hAnsi="Times Roman" w:eastAsia="Times Roman"/>
@@ -39,7 +39,7 @@
     </w:p>
     <w:p>
       <w:pPr>
-        <w:pStyle w:val="Body"/>
+        <w:pStyle w:val="Body A"/>
         <w:jc w:val="center"/>
         <w:rPr>
           <w:rFonts w:ascii="Times Roman" w:cs="Times Roman" w:hAnsi="Times Roman" w:eastAsia="Times Roman"/>
@@ -60,7 +60,7 @@
     </w:p>
     <w:p>
       <w:pPr>
-        <w:pStyle w:val="Body"/>
+        <w:pStyle w:val="Body A"/>
         <w:jc w:val="both"/>
         <w:rPr>
           <w:rFonts w:ascii="Times Roman" w:cs="Times Roman" w:hAnsi="Times Roman" w:eastAsia="Times Roman"/>
@@ -81,7 +81,7 @@
     </w:p>
     <w:p>
       <w:pPr>
-        <w:pStyle w:val="Body"/>
+        <w:pStyle w:val="Body A"/>
         <w:jc w:val="both"/>
         <w:rPr>
           <w:sz w:val="24"/>
@@ -136,22 +136,49 @@
           <w:rtl w:val="0"/>
           <w:lang w:val="en-US"/>
         </w:rPr>
-        <w:t>: austingym@gmail.com</w:t>
-      </w:r>
-    </w:p>
-    <w:p>
-      <w:pPr>
-        <w:pStyle w:val="Body"/>
-        <w:jc w:val="both"/>
+        <w:t>: austin</w:t>
+      </w:r>
+      <w:r>
         <w:rPr>
           <w:sz w:val="24"/>
           <w:szCs w:val="24"/>
-        </w:rPr>
-      </w:pPr>
-    </w:p>
-    <w:p>
-      <w:pPr>
-        <w:pStyle w:val="Body"/>
+          <w:rtl w:val="0"/>
+          <w:lang w:val="en-US"/>
+        </w:rPr>
+        <w:t>w</w:t>
+      </w:r>
+      <w:r>
+        <w:rPr>
+          <w:sz w:val="24"/>
+          <w:szCs w:val="24"/>
+          <w:rtl w:val="0"/>
+          <w:lang w:val="en-US"/>
+        </w:rPr>
+        <w:t>@</w:t>
+      </w:r>
+      <w:r>
+        <w:rPr>
+          <w:sz w:val="24"/>
+          <w:szCs w:val="24"/>
+          <w:rtl w:val="0"/>
+          <w:lang w:val="en-US"/>
+        </w:rPr>
+        <w:t>csu.fullerton.edu</w:t>
+      </w:r>
+    </w:p>
+    <w:p>
+      <w:pPr>
+        <w:pStyle w:val="Body A"/>
+        <w:jc w:val="both"/>
+        <w:rPr>
+          <w:sz w:val="24"/>
+          <w:szCs w:val="24"/>
+        </w:rPr>
+      </w:pPr>
+    </w:p>
+    <w:p>
+      <w:pPr>
+        <w:pStyle w:val="Body A"/>
         <w:jc w:val="both"/>
         <w:rPr>
           <w:sz w:val="24"/>
@@ -180,57 +207,57 @@
     </w:p>
     <w:p>
       <w:pPr>
-        <w:pStyle w:val="Body"/>
-        <w:jc w:val="both"/>
-        <w:rPr>
-          <w:sz w:val="22"/>
-          <w:szCs w:val="22"/>
-        </w:rPr>
-      </w:pPr>
-    </w:p>
-    <w:p>
-      <w:pPr>
-        <w:pStyle w:val="Body"/>
-        <w:jc w:val="both"/>
-        <w:rPr>
-          <w:sz w:val="22"/>
-          <w:szCs w:val="22"/>
-        </w:rPr>
-      </w:pPr>
-    </w:p>
-    <w:p>
-      <w:pPr>
-        <w:pStyle w:val="Body"/>
-        <w:jc w:val="both"/>
-        <w:rPr>
-          <w:sz w:val="22"/>
-          <w:szCs w:val="22"/>
-        </w:rPr>
-      </w:pPr>
-    </w:p>
-    <w:p>
-      <w:pPr>
-        <w:pStyle w:val="Body"/>
-        <w:jc w:val="both"/>
-        <w:rPr>
-          <w:sz w:val="22"/>
-          <w:szCs w:val="22"/>
-        </w:rPr>
-      </w:pPr>
-    </w:p>
-    <w:p>
-      <w:pPr>
-        <w:pStyle w:val="Body"/>
-        <w:jc w:val="both"/>
-        <w:rPr>
-          <w:sz w:val="22"/>
-          <w:szCs w:val="22"/>
-        </w:rPr>
-      </w:pPr>
-    </w:p>
-    <w:p>
-      <w:pPr>
-        <w:pStyle w:val="Body"/>
+        <w:pStyle w:val="Body A"/>
+        <w:jc w:val="both"/>
+        <w:rPr>
+          <w:sz w:val="22"/>
+          <w:szCs w:val="22"/>
+        </w:rPr>
+      </w:pPr>
+    </w:p>
+    <w:p>
+      <w:pPr>
+        <w:pStyle w:val="Body A"/>
+        <w:jc w:val="both"/>
+        <w:rPr>
+          <w:sz w:val="22"/>
+          <w:szCs w:val="22"/>
+        </w:rPr>
+      </w:pPr>
+    </w:p>
+    <w:p>
+      <w:pPr>
+        <w:pStyle w:val="Body A"/>
+        <w:jc w:val="both"/>
+        <w:rPr>
+          <w:sz w:val="22"/>
+          <w:szCs w:val="22"/>
+        </w:rPr>
+      </w:pPr>
+    </w:p>
+    <w:p>
+      <w:pPr>
+        <w:pStyle w:val="Body A"/>
+        <w:jc w:val="both"/>
+        <w:rPr>
+          <w:sz w:val="22"/>
+          <w:szCs w:val="22"/>
+        </w:rPr>
+      </w:pPr>
+    </w:p>
+    <w:p>
+      <w:pPr>
+        <w:pStyle w:val="Body A"/>
+        <w:jc w:val="both"/>
+        <w:rPr>
+          <w:sz w:val="22"/>
+          <w:szCs w:val="22"/>
+        </w:rPr>
+      </w:pPr>
+    </w:p>
+    <w:p>
+      <w:pPr>
+        <w:pStyle w:val="Body A"/>
         <w:jc w:val="both"/>
         <w:rPr>
           <w:rFonts w:ascii="Times Roman" w:cs="Times Roman" w:hAnsi="Times Roman" w:eastAsia="Times Roman"/>
@@ -251,7 +278,7 @@
     </w:p>
     <w:p>
       <w:pPr>
-        <w:pStyle w:val="Body"/>
+        <w:pStyle w:val="Body A"/>
         <w:jc w:val="both"/>
         <w:rPr>
           <w:rFonts w:ascii="Times Roman" w:cs="Times Roman" w:hAnsi="Times Roman" w:eastAsia="Times Roman"/>
@@ -290,7 +317,7 @@
     </w:p>
     <w:p>
       <w:pPr>
-        <w:pStyle w:val="Body"/>
+        <w:pStyle w:val="Body A"/>
         <w:jc w:val="both"/>
         <w:rPr>
           <w:rFonts w:ascii="Times Roman" w:cs="Times Roman" w:hAnsi="Times Roman" w:eastAsia="Times Roman"/>
@@ -311,7 +338,7 @@
     </w:p>
     <w:p>
       <w:pPr>
-        <w:pStyle w:val="Body"/>
+        <w:pStyle w:val="Body A"/>
         <w:jc w:val="both"/>
         <w:rPr>
           <w:rFonts w:ascii="Times Roman" w:cs="Times Roman" w:hAnsi="Times Roman" w:eastAsia="Times Roman"/>
@@ -332,7 +359,7 @@
     </w:p>
     <w:p>
       <w:pPr>
-        <w:pStyle w:val="Body"/>
+        <w:pStyle w:val="Body A"/>
         <w:jc w:val="both"/>
         <w:rPr>
           <w:rFonts w:ascii="Times Roman" w:cs="Times Roman" w:hAnsi="Times Roman" w:eastAsia="Times Roman"/>
@@ -343,16 +370,17 @@
     </w:p>
     <w:p>
       <w:pPr>
-        <w:pStyle w:val="Body"/>
+        <w:pStyle w:val="Body A"/>
         <w:numPr>
           <w:ilvl w:val="0"/>
           <w:numId w:val="3"/>
         </w:numPr>
         <w:tabs>
-          <w:tab w:val="num" w:pos="297"/>
+          <w:tab w:val="num" w:pos="270"/>
+          <w:tab w:val="left" w:pos="297"/>
           <w:tab w:val="left" w:pos="327"/>
         </w:tabs>
-        <w:ind w:left="297" w:hanging="297"/>
+        <w:ind w:left="270" w:hanging="270"/>
         <w:jc w:val="both"/>
         <w:rPr>
           <w:position w:val="0"/>
@@ -390,7 +418,7 @@
     </w:p>
     <w:p>
       <w:pPr>
-        <w:pStyle w:val="Body"/>
+        <w:pStyle w:val="Body A"/>
         <w:ind w:left="360" w:firstLine="0"/>
         <w:jc w:val="both"/>
         <w:rPr>
@@ -401,16 +429,17 @@
     </w:p>
     <w:p>
       <w:pPr>
-        <w:pStyle w:val="Body"/>
+        <w:pStyle w:val="Body A"/>
         <w:numPr>
           <w:ilvl w:val="0"/>
           <w:numId w:val="3"/>
         </w:numPr>
         <w:tabs>
-          <w:tab w:val="num" w:pos="297"/>
+          <w:tab w:val="num" w:pos="270"/>
+          <w:tab w:val="left" w:pos="297"/>
           <w:tab w:val="left" w:pos="327"/>
         </w:tabs>
-        <w:ind w:left="297" w:hanging="297"/>
+        <w:ind w:left="270" w:hanging="270"/>
         <w:jc w:val="both"/>
         <w:rPr>
           <w:position w:val="0"/>
@@ -430,7 +459,7 @@
     </w:p>
     <w:p>
       <w:pPr>
-        <w:pStyle w:val="Body"/>
+        <w:pStyle w:val="Body A"/>
         <w:ind w:left="360" w:firstLine="0"/>
         <w:jc w:val="both"/>
         <w:rPr>
@@ -441,16 +470,17 @@
     </w:p>
     <w:p>
       <w:pPr>
-        <w:pStyle w:val="Body"/>
+        <w:pStyle w:val="Body A"/>
         <w:numPr>
           <w:ilvl w:val="0"/>
           <w:numId w:val="3"/>
         </w:numPr>
         <w:tabs>
-          <w:tab w:val="num" w:pos="297"/>
+          <w:tab w:val="num" w:pos="270"/>
+          <w:tab w:val="left" w:pos="297"/>
           <w:tab w:val="left" w:pos="327"/>
         </w:tabs>
-        <w:ind w:left="297" w:hanging="297"/>
+        <w:ind w:left="270" w:hanging="270"/>
         <w:jc w:val="both"/>
         <w:rPr>
           <w:position w:val="0"/>
@@ -470,7 +500,7 @@
     </w:p>
     <w:p>
       <w:pPr>
-        <w:pStyle w:val="Body"/>
+        <w:pStyle w:val="Body A"/>
         <w:ind w:left="360" w:firstLine="0"/>
         <w:jc w:val="both"/>
         <w:rPr>
@@ -481,16 +511,17 @@
     </w:p>
     <w:p>
       <w:pPr>
-        <w:pStyle w:val="Body"/>
+        <w:pStyle w:val="Body A"/>
         <w:numPr>
           <w:ilvl w:val="0"/>
           <w:numId w:val="3"/>
         </w:numPr>
         <w:tabs>
-          <w:tab w:val="num" w:pos="297"/>
+          <w:tab w:val="num" w:pos="270"/>
+          <w:tab w:val="left" w:pos="297"/>
           <w:tab w:val="left" w:pos="327"/>
         </w:tabs>
-        <w:ind w:left="297" w:hanging="297"/>
+        <w:ind w:left="270" w:hanging="270"/>
         <w:jc w:val="both"/>
         <w:rPr>
           <w:position w:val="0"/>
@@ -510,7 +541,7 @@
     </w:p>
     <w:p>
       <w:pPr>
-        <w:pStyle w:val="Body"/>
+        <w:pStyle w:val="Body A"/>
         <w:ind w:left="360" w:firstLine="0"/>
         <w:jc w:val="both"/>
         <w:rPr>
@@ -521,16 +552,17 @@
     </w:p>
     <w:p>
       <w:pPr>
-        <w:pStyle w:val="Body"/>
+        <w:pStyle w:val="Body A"/>
         <w:numPr>
           <w:ilvl w:val="0"/>
           <w:numId w:val="3"/>
         </w:numPr>
         <w:tabs>
-          <w:tab w:val="num" w:pos="297"/>
+          <w:tab w:val="num" w:pos="270"/>
+          <w:tab w:val="left" w:pos="297"/>
           <w:tab w:val="left" w:pos="327"/>
         </w:tabs>
-        <w:ind w:left="297" w:hanging="297"/>
+        <w:ind w:left="270" w:hanging="270"/>
         <w:jc w:val="both"/>
         <w:rPr>
           <w:position w:val="0"/>
@@ -550,7 +582,7 @@
     </w:p>
     <w:p>
       <w:pPr>
-        <w:pStyle w:val="Body"/>
+        <w:pStyle w:val="Body A"/>
         <w:ind w:left="360" w:firstLine="0"/>
         <w:jc w:val="both"/>
         <w:rPr>
@@ -561,16 +593,17 @@
     </w:p>
     <w:p>
       <w:pPr>
-        <w:pStyle w:val="Body"/>
+        <w:pStyle w:val="Body A"/>
         <w:numPr>
           <w:ilvl w:val="0"/>
           <w:numId w:val="3"/>
         </w:numPr>
         <w:tabs>
-          <w:tab w:val="num" w:pos="297"/>
+          <w:tab w:val="num" w:pos="270"/>
+          <w:tab w:val="left" w:pos="297"/>
           <w:tab w:val="left" w:pos="327"/>
         </w:tabs>
-        <w:ind w:left="297" w:hanging="297"/>
+        <w:ind w:left="270" w:hanging="270"/>
         <w:jc w:val="both"/>
         <w:rPr>
           <w:position w:val="0"/>
@@ -608,7 +641,7 @@
     </w:p>
     <w:p>
       <w:pPr>
-        <w:pStyle w:val="Body"/>
+        <w:pStyle w:val="Body A"/>
         <w:ind w:left="360" w:firstLine="0"/>
         <w:jc w:val="both"/>
         <w:rPr>
@@ -619,7 +652,7 @@
     </w:p>
     <w:p>
       <w:pPr>
-        <w:pStyle w:val="Body"/>
+        <w:pStyle w:val="Body A"/>
         <w:jc w:val="both"/>
         <w:rPr>
           <w:rFonts w:ascii="Times Roman" w:cs="Times Roman" w:hAnsi="Times Roman" w:eastAsia="Times Roman"/>
@@ -640,7 +673,7 @@
     </w:p>
     <w:p>
       <w:pPr>
-        <w:pStyle w:val="Body"/>
+        <w:pStyle w:val="Body A"/>
         <w:jc w:val="both"/>
         <w:rPr>
           <w:rFonts w:ascii="Times Roman" w:cs="Times Roman" w:hAnsi="Times Roman" w:eastAsia="Times Roman"/>
@@ -676,7 +709,7 @@
     </w:p>
     <w:p>
       <w:pPr>
-        <w:pStyle w:val="Body"/>
+        <w:pStyle w:val="Body A"/>
         <w:jc w:val="both"/>
       </w:pPr>
       <w:r>
@@ -688,412 +721,6 @@
           <w:lang w:val="en-US"/>
         </w:rPr>
         <w:t>/////////////////////////////////////////////////////////////////////////////////////////////////////////////////////////////////////////////////</w:t>
-      </w:r>
-      <w:r>
-        <w:rPr>
-          <w:rFonts w:ascii="Times Roman" w:cs="Times Roman" w:hAnsi="Times Roman" w:eastAsia="Times Roman"/>
-          <w:sz w:val="22"/>
-          <w:szCs w:val="22"/>
-          <w:rtl w:val="0"/>
-        </w:rPr>
-        <w:br w:type="page"/>
-      </w:r>
-    </w:p>
-    <w:p>
-      <w:pPr>
-        <w:pStyle w:val="Body"/>
-        <w:jc w:val="both"/>
-        <w:rPr>
-          <w:rFonts w:ascii="Times Roman" w:cs="Times Roman" w:hAnsi="Times Roman" w:eastAsia="Times Roman"/>
-          <w:sz w:val="22"/>
-          <w:szCs w:val="22"/>
-          <w:rtl w:val="0"/>
-        </w:rPr>
-      </w:pPr>
-    </w:p>
-    <w:p>
-      <w:pPr>
-        <w:pStyle w:val="Body"/>
-        <w:numPr>
-          <w:ilvl w:val="0"/>
-          <w:numId w:val="5"/>
-        </w:numPr>
-        <w:tabs>
-          <w:tab w:val="num" w:pos="327"/>
-          <w:tab w:val="clear" w:pos="360"/>
-        </w:tabs>
-        <w:bidi w:val="0"/>
-        <w:ind w:left="327" w:right="0" w:hanging="327"/>
-        <w:jc w:val="both"/>
-        <w:rPr>
-          <w:rFonts w:ascii="Times Roman" w:cs="Times Roman" w:hAnsi="Times Roman" w:eastAsia="Times Roman"/>
-          <w:position w:val="0"/>
-          <w:sz w:val="22"/>
-          <w:szCs w:val="22"/>
-          <w:rtl w:val="0"/>
-        </w:rPr>
-      </w:pPr>
-      <w:r>
-        <w:rPr>
-          <w:rFonts w:ascii="Times Roman"/>
-          <w:sz w:val="22"/>
-          <w:szCs w:val="22"/>
-          <w:rtl w:val="0"/>
-          <w:lang w:val="en-US"/>
-        </w:rPr>
-        <w:t xml:space="preserve">Project </w:t>
-      </w:r>
-      <w:r>
-        <w:rPr>
-          <w:rFonts w:ascii="Times Roman"/>
-          <w:sz w:val="22"/>
-          <w:szCs w:val="22"/>
-          <w:rtl w:val="0"/>
-          <w:lang w:val="en-US"/>
-        </w:rPr>
-        <w:t>i</w:t>
-      </w:r>
-      <w:r>
-        <w:rPr>
-          <w:rFonts w:ascii="Times Roman"/>
-          <w:sz w:val="22"/>
-          <w:szCs w:val="22"/>
-          <w:rtl w:val="0"/>
-          <w:lang w:val="en-US"/>
-        </w:rPr>
-        <w:t>nformation</w:t>
-      </w:r>
-    </w:p>
-    <w:p>
-      <w:pPr>
-        <w:pStyle w:val="Body"/>
-        <w:numPr>
-          <w:ilvl w:val="1"/>
-          <w:numId w:val="5"/>
-        </w:numPr>
-        <w:tabs>
-          <w:tab w:val="num" w:pos="687"/>
-          <w:tab w:val="clear" w:pos="720"/>
-        </w:tabs>
-        <w:bidi w:val="0"/>
-        <w:ind w:left="687" w:right="0" w:hanging="327"/>
-        <w:jc w:val="both"/>
-        <w:rPr>
-          <w:rFonts w:ascii="Times Roman" w:cs="Times Roman" w:hAnsi="Times Roman" w:eastAsia="Times Roman"/>
-          <w:position w:val="0"/>
-          <w:sz w:val="22"/>
-          <w:szCs w:val="22"/>
-          <w:rtl w:val="0"/>
-        </w:rPr>
-      </w:pPr>
-      <w:r>
-        <w:rPr>
-          <w:rFonts w:ascii="Times Roman"/>
-          <w:sz w:val="22"/>
-          <w:szCs w:val="22"/>
-          <w:rtl w:val="0"/>
-          <w:lang w:val="en-US"/>
-        </w:rPr>
-        <w:t>Project title: TripCost</w:t>
-      </w:r>
-    </w:p>
-    <w:p>
-      <w:pPr>
-        <w:pStyle w:val="Body"/>
-        <w:numPr>
-          <w:ilvl w:val="1"/>
-          <w:numId w:val="5"/>
-        </w:numPr>
-        <w:tabs>
-          <w:tab w:val="num" w:pos="687"/>
-          <w:tab w:val="clear" w:pos="720"/>
-        </w:tabs>
-        <w:ind w:left="687" w:hanging="327"/>
-        <w:jc w:val="both"/>
-        <w:rPr>
-          <w:rFonts w:ascii="Times Roman" w:cs="Times Roman" w:hAnsi="Times Roman" w:eastAsia="Times Roman"/>
-          <w:position w:val="0"/>
-          <w:sz w:val="22"/>
-          <w:szCs w:val="22"/>
-          <w:rtl w:val="0"/>
-          <w:lang w:val="en-US"/>
-        </w:rPr>
-      </w:pPr>
-      <w:r>
-        <w:rPr>
-          <w:rFonts w:ascii="Times Roman"/>
-          <w:sz w:val="22"/>
-          <w:szCs w:val="22"/>
-          <w:rtl w:val="0"/>
-          <w:lang w:val="en-US"/>
-        </w:rPr>
-        <w:t>Project description: TripCost is a calculator capable of providing crucial cost information to the user about their car trip. Current tools available today offer directions, current gas prices, and vehicle information. The goal for this project is to combine these online tools together as a single entity to calculate the ultimate cost for a user</w:t>
-      </w:r>
-      <w:r>
-        <w:rPr>
-          <w:rFonts w:hAnsi="Times Roman" w:hint="default"/>
-          <w:sz w:val="22"/>
-          <w:szCs w:val="22"/>
-          <w:rtl w:val="0"/>
-          <w:lang w:val="en-US"/>
-        </w:rPr>
-        <w:t>’</w:t>
-      </w:r>
-      <w:r>
-        <w:rPr>
-          <w:rFonts w:ascii="Times Roman"/>
-          <w:sz w:val="22"/>
-          <w:szCs w:val="22"/>
-          <w:rtl w:val="0"/>
-          <w:lang w:val="en-US"/>
-        </w:rPr>
-        <w:t>s trip. Combining the distance of the trip, using the vehicle</w:t>
-      </w:r>
-      <w:r>
-        <w:rPr>
-          <w:rFonts w:hAnsi="Times Roman" w:hint="default"/>
-          <w:sz w:val="22"/>
-          <w:szCs w:val="22"/>
-          <w:rtl w:val="0"/>
-          <w:lang w:val="en-US"/>
-        </w:rPr>
-        <w:t>’</w:t>
-      </w:r>
-      <w:r>
-        <w:rPr>
-          <w:rFonts w:ascii="Times Roman"/>
-          <w:sz w:val="22"/>
-          <w:szCs w:val="22"/>
-          <w:rtl w:val="0"/>
-          <w:lang w:val="en-US"/>
-        </w:rPr>
-        <w:t>s government rated MPG, and current gas station prices for a given location will enable the user to get a better idea if driving is really the best and most cost effective option.</w:t>
-      </w:r>
-    </w:p>
-    <w:p>
-      <w:pPr>
-        <w:pStyle w:val="Body"/>
-        <w:numPr>
-          <w:ilvl w:val="1"/>
-          <w:numId w:val="5"/>
-        </w:numPr>
-        <w:tabs>
-          <w:tab w:val="num" w:pos="687"/>
-          <w:tab w:val="clear" w:pos="720"/>
-        </w:tabs>
-        <w:ind w:left="687" w:hanging="327"/>
-        <w:jc w:val="both"/>
-        <w:rPr>
-          <w:rFonts w:ascii="Times Roman" w:cs="Times Roman" w:hAnsi="Times Roman" w:eastAsia="Times Roman"/>
-          <w:position w:val="0"/>
-          <w:sz w:val="22"/>
-          <w:szCs w:val="22"/>
-          <w:rtl w:val="0"/>
-          <w:lang w:val="en-US"/>
-        </w:rPr>
-      </w:pPr>
-      <w:r>
-        <w:rPr>
-          <w:rFonts w:ascii="Times Roman"/>
-          <w:sz w:val="22"/>
-          <w:szCs w:val="22"/>
-          <w:rtl w:val="0"/>
-          <w:lang w:val="en-US"/>
-        </w:rPr>
-        <w:t>Major Goals:</w:t>
-      </w:r>
-    </w:p>
-    <w:p>
-      <w:pPr>
-        <w:pStyle w:val="Body"/>
-        <w:numPr>
-          <w:ilvl w:val="1"/>
-          <w:numId w:val="5"/>
-        </w:numPr>
-        <w:tabs>
-          <w:tab w:val="num" w:pos="687"/>
-          <w:tab w:val="clear" w:pos="720"/>
-        </w:tabs>
-        <w:ind w:left="687" w:hanging="327"/>
-        <w:jc w:val="both"/>
-        <w:rPr>
-          <w:rFonts w:ascii="Times Roman" w:cs="Times Roman" w:hAnsi="Times Roman" w:eastAsia="Times Roman"/>
-          <w:position w:val="0"/>
-          <w:sz w:val="22"/>
-          <w:szCs w:val="22"/>
-          <w:rtl w:val="0"/>
-          <w:lang w:val="en-US"/>
-        </w:rPr>
-      </w:pPr>
-      <w:r>
-        <w:rPr>
-          <w:rFonts w:ascii="Times Roman"/>
-          <w:sz w:val="22"/>
-          <w:szCs w:val="22"/>
-          <w:rtl w:val="0"/>
-          <w:lang w:val="en-US"/>
-        </w:rPr>
-        <w:t>Key Features:</w:t>
-      </w:r>
-    </w:p>
-    <w:p>
-      <w:pPr>
-        <w:pStyle w:val="Body"/>
-        <w:numPr>
-          <w:ilvl w:val="1"/>
-          <w:numId w:val="5"/>
-        </w:numPr>
-        <w:tabs>
-          <w:tab w:val="num" w:pos="687"/>
-          <w:tab w:val="clear" w:pos="720"/>
-        </w:tabs>
-        <w:ind w:left="687" w:hanging="327"/>
-        <w:jc w:val="both"/>
-        <w:rPr>
-          <w:rFonts w:ascii="Times Roman" w:cs="Times Roman" w:hAnsi="Times Roman" w:eastAsia="Times Roman"/>
-          <w:position w:val="0"/>
-          <w:sz w:val="22"/>
-          <w:szCs w:val="22"/>
-          <w:rtl w:val="0"/>
-          <w:lang w:val="en-US"/>
-        </w:rPr>
-      </w:pPr>
-      <w:r>
-        <w:rPr>
-          <w:rFonts w:ascii="Times Roman"/>
-          <w:sz w:val="22"/>
-          <w:szCs w:val="22"/>
-          <w:rtl w:val="0"/>
-          <w:lang w:val="en-US"/>
-        </w:rPr>
-        <w:t>Usefulness of the System:</w:t>
-      </w:r>
-    </w:p>
-    <w:p>
-      <w:pPr>
-        <w:pStyle w:val="Body"/>
-        <w:numPr>
-          <w:ilvl w:val="0"/>
-          <w:numId w:val="5"/>
-        </w:numPr>
-        <w:tabs>
-          <w:tab w:val="num" w:pos="327"/>
-          <w:tab w:val="left" w:pos="687"/>
-          <w:tab w:val="clear" w:pos="360"/>
-        </w:tabs>
-        <w:ind w:left="327" w:hanging="327"/>
-        <w:jc w:val="both"/>
-        <w:rPr>
-          <w:rFonts w:ascii="Times Roman" w:cs="Times Roman" w:hAnsi="Times Roman" w:eastAsia="Times Roman"/>
-          <w:position w:val="0"/>
-          <w:sz w:val="22"/>
-          <w:szCs w:val="22"/>
-          <w:rtl w:val="0"/>
-          <w:lang w:val="en-US"/>
-        </w:rPr>
-      </w:pPr>
-      <w:r>
-        <w:rPr>
-          <w:rFonts w:ascii="Times Roman"/>
-          <w:sz w:val="22"/>
-          <w:szCs w:val="22"/>
-          <w:rtl w:val="0"/>
-          <w:lang w:val="en-US"/>
-        </w:rPr>
-        <w:t>Programming languages: Python 2.7.5</w:t>
-      </w:r>
-    </w:p>
-    <w:p>
-      <w:pPr>
-        <w:pStyle w:val="Body"/>
-        <w:numPr>
-          <w:ilvl w:val="0"/>
-          <w:numId w:val="5"/>
-        </w:numPr>
-        <w:tabs>
-          <w:tab w:val="num" w:pos="327"/>
-          <w:tab w:val="left" w:pos="687"/>
-          <w:tab w:val="clear" w:pos="360"/>
-        </w:tabs>
-        <w:ind w:left="327" w:hanging="327"/>
-        <w:jc w:val="both"/>
-        <w:rPr>
-          <w:rFonts w:ascii="Times Roman" w:cs="Times Roman" w:hAnsi="Times Roman" w:eastAsia="Times Roman"/>
-          <w:position w:val="0"/>
-          <w:sz w:val="22"/>
-          <w:szCs w:val="22"/>
-          <w:rtl w:val="0"/>
-          <w:lang w:val="en-US"/>
-        </w:rPr>
-      </w:pPr>
-      <w:r>
-        <w:rPr>
-          <w:rFonts w:ascii="Times Roman"/>
-          <w:sz w:val="22"/>
-          <w:szCs w:val="22"/>
-          <w:rtl w:val="0"/>
-          <w:lang w:val="en-US"/>
-        </w:rPr>
-        <w:t>Operating system: Mac OSX/Windows for development | Heroku GNU/Linux EC-2 instance</w:t>
-      </w:r>
-    </w:p>
-    <w:p>
-      <w:pPr>
-        <w:pStyle w:val="Body"/>
-        <w:numPr>
-          <w:ilvl w:val="0"/>
-          <w:numId w:val="5"/>
-        </w:numPr>
-        <w:tabs>
-          <w:tab w:val="num" w:pos="327"/>
-          <w:tab w:val="left" w:pos="687"/>
-          <w:tab w:val="clear" w:pos="360"/>
-        </w:tabs>
-        <w:ind w:left="327" w:hanging="327"/>
-        <w:jc w:val="both"/>
-        <w:rPr>
-          <w:position w:val="0"/>
-        </w:rPr>
-      </w:pPr>
-      <w:r>
-        <w:rPr>
-          <w:rFonts w:ascii="Times Roman"/>
-          <w:sz w:val="22"/>
-          <w:szCs w:val="22"/>
-          <w:rtl w:val="0"/>
-          <w:lang w:val="en-US"/>
-        </w:rPr>
-        <w:t xml:space="preserve">Tools, frameworks, and systems: Python Flask 0.10, Google Directions API, </w:t>
-      </w:r>
-      <w:r>
-        <w:rPr>
-          <w:rFonts w:ascii="Times Roman"/>
-          <w:sz w:val="22"/>
-          <w:szCs w:val="22"/>
-          <w:rtl w:val="0"/>
-          <w:lang w:val="en-US"/>
-        </w:rPr>
-        <w:t>FuelEconomy.gov Web Services</w:t>
-      </w:r>
-      <w:r>
-        <w:rPr>
-          <w:rFonts w:ascii="Times Roman"/>
-          <w:sz w:val="22"/>
-          <w:szCs w:val="22"/>
-          <w:rtl w:val="0"/>
-          <w:lang w:val="en-US"/>
-        </w:rPr>
-        <w:t xml:space="preserve">, </w:t>
-      </w:r>
-      <w:r>
-        <w:rPr>
-          <w:rFonts w:ascii="Times Roman"/>
-          <w:sz w:val="22"/>
-          <w:szCs w:val="22"/>
-          <w:rtl w:val="0"/>
-          <w:lang w:val="en-US"/>
-        </w:rPr>
-        <w:t>myGasFeed API</w:t>
       </w:r>
     </w:p>
     <w:sectPr>
@@ -1144,7 +771,7 @@
         <w:szCs w:val="20"/>
         <w:rtl w:val="0"/>
       </w:rPr>
-      <w:t>2</w:t>
+      <w:t>1</w:t>
     </w:r>
     <w:r>
       <w:rPr>
@@ -1182,10 +809,10 @@
       <w:lvlJc w:val="left"/>
       <w:pPr>
         <w:tabs>
-          <w:tab w:val="num" w:pos="327"/>
-          <w:tab w:val="clear" w:pos="0"/>
-        </w:tabs>
-        <w:ind w:left="327" w:hanging="327"/>
+          <w:tab w:val="num" w:pos="297"/>
+          <w:tab w:val="clear" w:pos="0"/>
+        </w:tabs>
+        <w:ind w:left="297" w:hanging="297"/>
       </w:pPr>
       <w:rPr>
         <w:position w:val="0"/>
@@ -1203,10 +830,10 @@
       <w:lvlJc w:val="left"/>
       <w:pPr>
         <w:tabs>
-          <w:tab w:val="num" w:pos="1023"/>
-          <w:tab w:val="clear" w:pos="0"/>
-        </w:tabs>
-        <w:ind w:left="1023" w:hanging="303"/>
+          <w:tab w:val="num" w:pos="998"/>
+          <w:tab w:val="clear" w:pos="0"/>
+        </w:tabs>
+        <w:ind w:left="998" w:hanging="278"/>
       </w:pPr>
       <w:rPr>
         <w:position w:val="0"/>
@@ -1224,10 +851,10 @@
       <w:lvlJc w:val="left"/>
       <w:pPr>
         <w:tabs>
-          <w:tab w:val="num" w:pos="1752"/>
-          <w:tab w:val="clear" w:pos="0"/>
-        </w:tabs>
-        <w:ind w:left="1752" w:hanging="248"/>
+          <w:tab w:val="num" w:pos="1731"/>
+          <w:tab w:val="clear" w:pos="0"/>
+        </w:tabs>
+        <w:ind w:left="1731" w:hanging="227"/>
       </w:pPr>
       <w:rPr>
         <w:position w:val="0"/>
@@ -1245,10 +872,10 @@
       <w:lvlJc w:val="left"/>
       <w:pPr>
         <w:tabs>
-          <w:tab w:val="num" w:pos="2463"/>
-          <w:tab w:val="clear" w:pos="0"/>
-        </w:tabs>
-        <w:ind w:left="2463" w:hanging="303"/>
+          <w:tab w:val="num" w:pos="2438"/>
+          <w:tab w:val="clear" w:pos="0"/>
+        </w:tabs>
+        <w:ind w:left="2438" w:hanging="278"/>
       </w:pPr>
       <w:rPr>
         <w:position w:val="0"/>
@@ -1266,10 +893,10 @@
       <w:lvlJc w:val="left"/>
       <w:pPr>
         <w:tabs>
-          <w:tab w:val="num" w:pos="3183"/>
-          <w:tab w:val="clear" w:pos="0"/>
-        </w:tabs>
-        <w:ind w:left="3183" w:hanging="303"/>
+          <w:tab w:val="num" w:pos="3158"/>
+          <w:tab w:val="clear" w:pos="0"/>
+        </w:tabs>
+        <w:ind w:left="3158" w:hanging="278"/>
       </w:pPr>
       <w:rPr>
         <w:position w:val="0"/>
@@ -1287,10 +914,10 @@
       <w:lvlJc w:val="left"/>
       <w:pPr>
         <w:tabs>
-          <w:tab w:val="num" w:pos="3912"/>
-          <w:tab w:val="clear" w:pos="0"/>
-        </w:tabs>
-        <w:ind w:left="3912" w:hanging="248"/>
+          <w:tab w:val="num" w:pos="3891"/>
+          <w:tab w:val="clear" w:pos="0"/>
+        </w:tabs>
+        <w:ind w:left="3891" w:hanging="227"/>
       </w:pPr>
       <w:rPr>
         <w:position w:val="0"/>
@@ -1308,10 +935,10 @@
       <w:lvlJc w:val="left"/>
       <w:pPr>
         <w:tabs>
-          <w:tab w:val="num" w:pos="4623"/>
-          <w:tab w:val="clear" w:pos="0"/>
-        </w:tabs>
-        <w:ind w:left="4623" w:hanging="303"/>
+          <w:tab w:val="num" w:pos="4598"/>
+          <w:tab w:val="clear" w:pos="0"/>
+        </w:tabs>
+        <w:ind w:left="4598" w:hanging="278"/>
       </w:pPr>
       <w:rPr>
         <w:position w:val="0"/>
@@ -1329,10 +956,10 @@
       <w:lvlJc w:val="left"/>
       <w:pPr>
         <w:tabs>
-          <w:tab w:val="num" w:pos="5343"/>
-          <w:tab w:val="clear" w:pos="0"/>
-        </w:tabs>
-        <w:ind w:left="5343" w:hanging="303"/>
+          <w:tab w:val="num" w:pos="5318"/>
+          <w:tab w:val="clear" w:pos="0"/>
+        </w:tabs>
+        <w:ind w:left="5318" w:hanging="278"/>
       </w:pPr>
       <w:rPr>
         <w:position w:val="0"/>
@@ -1350,10 +977,10 @@
       <w:lvlJc w:val="left"/>
       <w:pPr>
         <w:tabs>
-          <w:tab w:val="num" w:pos="6072"/>
-          <w:tab w:val="clear" w:pos="0"/>
-        </w:tabs>
-        <w:ind w:left="6072" w:hanging="248"/>
+          <w:tab w:val="num" w:pos="6051"/>
+          <w:tab w:val="clear" w:pos="0"/>
+        </w:tabs>
+        <w:ind w:left="6051" w:hanging="227"/>
       </w:pPr>
       <w:rPr>
         <w:position w:val="0"/>
@@ -1477,10 +1104,10 @@
       <w:lvlJc w:val="left"/>
       <w:pPr>
         <w:tabs>
-          <w:tab w:val="num" w:pos="327"/>
-          <w:tab w:val="clear" w:pos="0"/>
-        </w:tabs>
-        <w:ind w:left="327" w:hanging="327"/>
+          <w:tab w:val="num" w:pos="297"/>
+          <w:tab w:val="clear" w:pos="0"/>
+        </w:tabs>
+        <w:ind w:left="297" w:hanging="297"/>
       </w:pPr>
       <w:rPr>
         <w:position w:val="0"/>
@@ -1498,10 +1125,10 @@
       <w:lvlJc w:val="left"/>
       <w:pPr>
         <w:tabs>
-          <w:tab w:val="num" w:pos="1023"/>
-          <w:tab w:val="clear" w:pos="0"/>
-        </w:tabs>
-        <w:ind w:left="1023" w:hanging="303"/>
+          <w:tab w:val="num" w:pos="998"/>
+          <w:tab w:val="clear" w:pos="0"/>
+        </w:tabs>
+        <w:ind w:left="998" w:hanging="278"/>
       </w:pPr>
       <w:rPr>
         <w:position w:val="0"/>
@@ -1519,10 +1146,10 @@
       <w:lvlJc w:val="left"/>
       <w:pPr>
         <w:tabs>
-          <w:tab w:val="num" w:pos="1752"/>
-          <w:tab w:val="clear" w:pos="0"/>
-        </w:tabs>
-        <w:ind w:left="1752" w:hanging="248"/>
+          <w:tab w:val="num" w:pos="1731"/>
+          <w:tab w:val="clear" w:pos="0"/>
+        </w:tabs>
+        <w:ind w:left="1731" w:hanging="227"/>
       </w:pPr>
       <w:rPr>
         <w:position w:val="0"/>
@@ -1540,10 +1167,10 @@
       <w:lvlJc w:val="left"/>
       <w:pPr>
         <w:tabs>
-          <w:tab w:val="num" w:pos="2463"/>
-          <w:tab w:val="clear" w:pos="0"/>
-        </w:tabs>
-        <w:ind w:left="2463" w:hanging="303"/>
+          <w:tab w:val="num" w:pos="2438"/>
+          <w:tab w:val="clear" w:pos="0"/>
+        </w:tabs>
+        <w:ind w:left="2438" w:hanging="278"/>
       </w:pPr>
       <w:rPr>
         <w:position w:val="0"/>
@@ -1561,10 +1188,10 @@
       <w:lvlJc w:val="left"/>
       <w:pPr>
         <w:tabs>
-          <w:tab w:val="num" w:pos="3183"/>
-          <w:tab w:val="clear" w:pos="0"/>
-        </w:tabs>
-        <w:ind w:left="3183" w:hanging="303"/>
+          <w:tab w:val="num" w:pos="3158"/>
+          <w:tab w:val="clear" w:pos="0"/>
+        </w:tabs>
+        <w:ind w:left="3158" w:hanging="278"/>
       </w:pPr>
       <w:rPr>
         <w:position w:val="0"/>
@@ -1582,10 +1209,10 @@
       <w:lvlJc w:val="left"/>
       <w:pPr>
         <w:tabs>
-          <w:tab w:val="num" w:pos="3912"/>
-          <w:tab w:val="clear" w:pos="0"/>
-        </w:tabs>
-        <w:ind w:left="3912" w:hanging="248"/>
+          <w:tab w:val="num" w:pos="3891"/>
+          <w:tab w:val="clear" w:pos="0"/>
+        </w:tabs>
+        <w:ind w:left="3891" w:hanging="227"/>
       </w:pPr>
       <w:rPr>
         <w:position w:val="0"/>
@@ -1603,10 +1230,10 @@
       <w:lvlJc w:val="left"/>
       <w:pPr>
         <w:tabs>
-          <w:tab w:val="num" w:pos="4623"/>
-          <w:tab w:val="clear" w:pos="0"/>
-        </w:tabs>
-        <w:ind w:left="4623" w:hanging="303"/>
+          <w:tab w:val="num" w:pos="4598"/>
+          <w:tab w:val="clear" w:pos="0"/>
+        </w:tabs>
+        <w:ind w:left="4598" w:hanging="278"/>
       </w:pPr>
       <w:rPr>
         <w:position w:val="0"/>
@@ -1624,10 +1251,10 @@
       <w:lvlJc w:val="left"/>
       <w:pPr>
         <w:tabs>
-          <w:tab w:val="num" w:pos="5343"/>
-          <w:tab w:val="clear" w:pos="0"/>
-        </w:tabs>
-        <w:ind w:left="5343" w:hanging="303"/>
+          <w:tab w:val="num" w:pos="5318"/>
+          <w:tab w:val="clear" w:pos="0"/>
+        </w:tabs>
+        <w:ind w:left="5318" w:hanging="278"/>
       </w:pPr>
       <w:rPr>
         <w:position w:val="0"/>
@@ -1645,401 +1272,16 @@
       <w:lvlJc w:val="left"/>
       <w:pPr>
         <w:tabs>
-          <w:tab w:val="num" w:pos="6072"/>
-          <w:tab w:val="clear" w:pos="0"/>
-        </w:tabs>
-        <w:ind w:left="6072" w:hanging="248"/>
-      </w:pPr>
-      <w:rPr>
-        <w:position w:val="0"/>
-        <w:sz w:val="22"/>
-        <w:szCs w:val="22"/>
-        <w:rtl w:val="0"/>
-        <w:lang w:val="en-US"/>
-      </w:rPr>
-    </w:lvl>
-  </w:abstractNum>
-  <w:abstractNum w:abstractNumId="3">
-    <w:multiLevelType w:val="multilevel"/>
-    <w:lvl w:ilvl="0">
-      <w:start w:val="1"/>
-      <w:numFmt w:val="upperRoman"/>
-      <w:suff w:val="tab"/>
-      <w:lvlText w:val="%1."/>
-      <w:lvlJc w:val="left"/>
-      <w:pPr>
-        <w:tabs>
-          <w:tab w:val="num" w:pos="360"/>
-          <w:tab w:val="clear" w:pos="0"/>
-        </w:tabs>
-        <w:ind w:left="360" w:hanging="360"/>
-      </w:pPr>
-      <w:rPr>
-        <w:rFonts w:ascii="Times Roman" w:cs="Times Roman" w:hAnsi="Times Roman" w:eastAsia="Times Roman"/>
-        <w:position w:val="0"/>
-        <w:sz w:val="22"/>
-        <w:szCs w:val="22"/>
-        <w:lang w:val="en-US"/>
-      </w:rPr>
-    </w:lvl>
-    <w:lvl w:ilvl="1">
-      <w:start w:val="1"/>
-      <w:numFmt w:val="upperLetter"/>
-      <w:suff w:val="tab"/>
-      <w:lvlText w:val="%2."/>
-      <w:lvlJc w:val="left"/>
-      <w:pPr>
-        <w:tabs>
-          <w:tab w:val="num" w:pos="720"/>
-          <w:tab w:val="clear" w:pos="0"/>
-        </w:tabs>
-        <w:ind w:left="720" w:hanging="360"/>
-      </w:pPr>
-      <w:rPr>
-        <w:rFonts w:ascii="Times Roman" w:cs="Times Roman" w:hAnsi="Times Roman" w:eastAsia="Times Roman"/>
-        <w:position w:val="0"/>
-        <w:sz w:val="22"/>
-        <w:szCs w:val="22"/>
-        <w:lang w:val="en-US"/>
-      </w:rPr>
-    </w:lvl>
-    <w:lvl w:ilvl="2">
-      <w:start w:val="1"/>
-      <w:numFmt w:val="decimal"/>
-      <w:suff w:val="tab"/>
-      <w:lvlText w:val="%3."/>
-      <w:lvlJc w:val="left"/>
-      <w:pPr>
-        <w:tabs>
-          <w:tab w:val="num" w:pos="1080"/>
-          <w:tab w:val="clear" w:pos="0"/>
-        </w:tabs>
-        <w:ind w:left="1080" w:hanging="360"/>
-      </w:pPr>
-      <w:rPr>
-        <w:rFonts w:ascii="Times Roman" w:cs="Times Roman" w:hAnsi="Times Roman" w:eastAsia="Times Roman"/>
-        <w:position w:val="0"/>
-        <w:sz w:val="22"/>
-        <w:szCs w:val="22"/>
-        <w:lang w:val="en-US"/>
-      </w:rPr>
-    </w:lvl>
-    <w:lvl w:ilvl="3">
-      <w:start w:val="1"/>
-      <w:numFmt w:val="lowerLetter"/>
-      <w:suff w:val="tab"/>
-      <w:lvlText w:val="%4)"/>
-      <w:lvlJc w:val="left"/>
-      <w:pPr>
-        <w:tabs>
-          <w:tab w:val="num" w:pos="1440"/>
-          <w:tab w:val="clear" w:pos="0"/>
-        </w:tabs>
-        <w:ind w:left="1440" w:hanging="360"/>
-      </w:pPr>
-      <w:rPr>
-        <w:rFonts w:ascii="Times Roman" w:cs="Times Roman" w:hAnsi="Times Roman" w:eastAsia="Times Roman"/>
-        <w:position w:val="0"/>
-        <w:sz w:val="22"/>
-        <w:szCs w:val="22"/>
-        <w:lang w:val="en-US"/>
-      </w:rPr>
-    </w:lvl>
-    <w:lvl w:ilvl="4">
-      <w:start w:val="1"/>
-      <w:numFmt w:val="decimal"/>
-      <w:suff w:val="tab"/>
-      <w:lvlText w:val="(%5)"/>
-      <w:lvlJc w:val="left"/>
-      <w:pPr>
-        <w:tabs>
-          <w:tab w:val="num" w:pos="1800"/>
-          <w:tab w:val="clear" w:pos="0"/>
-        </w:tabs>
-        <w:ind w:left="1800" w:hanging="360"/>
-      </w:pPr>
-      <w:rPr>
-        <w:rFonts w:ascii="Times Roman" w:cs="Times Roman" w:hAnsi="Times Roman" w:eastAsia="Times Roman"/>
-        <w:position w:val="0"/>
-        <w:sz w:val="22"/>
-        <w:szCs w:val="22"/>
-        <w:lang w:val="en-US"/>
-      </w:rPr>
-    </w:lvl>
-    <w:lvl w:ilvl="5">
-      <w:start w:val="1"/>
-      <w:numFmt w:val="lowerLetter"/>
-      <w:suff w:val="tab"/>
-      <w:lvlText w:val="(%6)"/>
-      <w:lvlJc w:val="left"/>
-      <w:pPr>
-        <w:tabs>
-          <w:tab w:val="num" w:pos="2160"/>
-          <w:tab w:val="clear" w:pos="0"/>
-        </w:tabs>
-        <w:ind w:left="2160" w:hanging="360"/>
-      </w:pPr>
-      <w:rPr>
-        <w:rFonts w:ascii="Times Roman" w:cs="Times Roman" w:hAnsi="Times Roman" w:eastAsia="Times Roman"/>
-        <w:position w:val="0"/>
-        <w:sz w:val="22"/>
-        <w:szCs w:val="22"/>
-        <w:lang w:val="en-US"/>
-      </w:rPr>
-    </w:lvl>
-    <w:lvl w:ilvl="6">
-      <w:start w:val="1"/>
-      <w:numFmt w:val="lowerRoman"/>
-      <w:suff w:val="tab"/>
-      <w:lvlText w:val="%7)"/>
-      <w:lvlJc w:val="left"/>
-      <w:pPr>
-        <w:tabs>
-          <w:tab w:val="num" w:pos="2520"/>
-          <w:tab w:val="clear" w:pos="0"/>
-        </w:tabs>
-        <w:ind w:left="2520" w:hanging="360"/>
-      </w:pPr>
-      <w:rPr>
-        <w:rFonts w:ascii="Times Roman" w:cs="Times Roman" w:hAnsi="Times Roman" w:eastAsia="Times Roman"/>
-        <w:position w:val="0"/>
-        <w:sz w:val="22"/>
-        <w:szCs w:val="22"/>
-        <w:lang w:val="en-US"/>
-      </w:rPr>
-    </w:lvl>
-    <w:lvl w:ilvl="7">
-      <w:start w:val="1"/>
-      <w:numFmt w:val="decimal"/>
-      <w:suff w:val="tab"/>
-      <w:lvlText w:val="(%8)"/>
-      <w:lvlJc w:val="left"/>
-      <w:pPr>
-        <w:tabs>
-          <w:tab w:val="num" w:pos="2880"/>
-          <w:tab w:val="clear" w:pos="0"/>
-        </w:tabs>
-        <w:ind w:left="2880" w:hanging="360"/>
-      </w:pPr>
-      <w:rPr>
-        <w:rFonts w:ascii="Times Roman" w:cs="Times Roman" w:hAnsi="Times Roman" w:eastAsia="Times Roman"/>
-        <w:position w:val="0"/>
-        <w:sz w:val="22"/>
-        <w:szCs w:val="22"/>
-        <w:lang w:val="en-US"/>
-      </w:rPr>
-    </w:lvl>
-    <w:lvl w:ilvl="8">
-      <w:start w:val="1"/>
-      <w:numFmt w:val="lowerLetter"/>
-      <w:suff w:val="tab"/>
-      <w:lvlText w:val="(%9)"/>
-      <w:lvlJc w:val="left"/>
-      <w:pPr>
-        <w:tabs>
-          <w:tab w:val="num" w:pos="3240"/>
-          <w:tab w:val="clear" w:pos="0"/>
-        </w:tabs>
-        <w:ind w:left="3240" w:hanging="360"/>
-      </w:pPr>
-      <w:rPr>
-        <w:rFonts w:ascii="Times Roman" w:cs="Times Roman" w:hAnsi="Times Roman" w:eastAsia="Times Roman"/>
-        <w:position w:val="0"/>
-        <w:sz w:val="22"/>
-        <w:szCs w:val="22"/>
-        <w:lang w:val="en-US"/>
-      </w:rPr>
-    </w:lvl>
-  </w:abstractNum>
-  <w:abstractNum w:abstractNumId="4">
-    <w:multiLevelType w:val="multilevel"/>
-    <w:styleLink w:val="Harvard"/>
-    <w:lvl w:ilvl="0">
-      <w:start w:val="1"/>
-      <w:numFmt w:val="upperRoman"/>
-      <w:suff w:val="tab"/>
-      <w:lvlText w:val="%1."/>
-      <w:lvlJc w:val="left"/>
-      <w:pPr>
-        <w:tabs>
-          <w:tab w:val="num" w:pos="360"/>
-          <w:tab w:val="clear" w:pos="0"/>
-        </w:tabs>
-        <w:ind w:left="360" w:hanging="360"/>
-      </w:pPr>
-      <w:rPr>
-        <w:rFonts w:ascii="Times Roman" w:cs="Times Roman" w:hAnsi="Times Roman" w:eastAsia="Times Roman"/>
-        <w:position w:val="0"/>
-        <w:sz w:val="22"/>
-        <w:szCs w:val="22"/>
-        <w:lang w:val="en-US"/>
-      </w:rPr>
-    </w:lvl>
-    <w:lvl w:ilvl="1">
-      <w:start w:val="1"/>
-      <w:numFmt w:val="upperLetter"/>
-      <w:suff w:val="tab"/>
-      <w:lvlText w:val="%2."/>
-      <w:lvlJc w:val="left"/>
-      <w:pPr>
-        <w:tabs>
-          <w:tab w:val="num" w:pos="720"/>
-          <w:tab w:val="clear" w:pos="0"/>
-        </w:tabs>
-        <w:ind w:left="720" w:hanging="360"/>
-      </w:pPr>
-      <w:rPr>
-        <w:rFonts w:ascii="Times Roman" w:cs="Times Roman" w:hAnsi="Times Roman" w:eastAsia="Times Roman"/>
-        <w:position w:val="0"/>
-        <w:sz w:val="22"/>
-        <w:szCs w:val="22"/>
-        <w:lang w:val="en-US"/>
-      </w:rPr>
-    </w:lvl>
-    <w:lvl w:ilvl="2">
-      <w:start w:val="1"/>
-      <w:numFmt w:val="decimal"/>
-      <w:suff w:val="tab"/>
-      <w:lvlText w:val="%3."/>
-      <w:lvlJc w:val="left"/>
-      <w:pPr>
-        <w:tabs>
-          <w:tab w:val="num" w:pos="1080"/>
-          <w:tab w:val="clear" w:pos="0"/>
-        </w:tabs>
-        <w:ind w:left="1080" w:hanging="360"/>
-      </w:pPr>
-      <w:rPr>
-        <w:rFonts w:ascii="Times Roman" w:cs="Times Roman" w:hAnsi="Times Roman" w:eastAsia="Times Roman"/>
-        <w:position w:val="0"/>
-        <w:sz w:val="22"/>
-        <w:szCs w:val="22"/>
-        <w:lang w:val="en-US"/>
-      </w:rPr>
-    </w:lvl>
-    <w:lvl w:ilvl="3">
-      <w:start w:val="1"/>
-      <w:numFmt w:val="lowerLetter"/>
-      <w:suff w:val="tab"/>
-      <w:lvlText w:val="%4)"/>
-      <w:lvlJc w:val="left"/>
-      <w:pPr>
-        <w:tabs>
-          <w:tab w:val="num" w:pos="1440"/>
-          <w:tab w:val="clear" w:pos="0"/>
-        </w:tabs>
-        <w:ind w:left="1440" w:hanging="360"/>
-      </w:pPr>
-      <w:rPr>
-        <w:rFonts w:ascii="Times Roman" w:cs="Times Roman" w:hAnsi="Times Roman" w:eastAsia="Times Roman"/>
-        <w:position w:val="0"/>
-        <w:sz w:val="22"/>
-        <w:szCs w:val="22"/>
-        <w:lang w:val="en-US"/>
-      </w:rPr>
-    </w:lvl>
-    <w:lvl w:ilvl="4">
-      <w:start w:val="1"/>
-      <w:numFmt w:val="decimal"/>
-      <w:suff w:val="tab"/>
-      <w:lvlText w:val="(%5)"/>
-      <w:lvlJc w:val="left"/>
-      <w:pPr>
-        <w:tabs>
-          <w:tab w:val="num" w:pos="1800"/>
-          <w:tab w:val="clear" w:pos="0"/>
-        </w:tabs>
-        <w:ind w:left="1800" w:hanging="360"/>
-      </w:pPr>
-      <w:rPr>
-        <w:rFonts w:ascii="Times Roman" w:cs="Times Roman" w:hAnsi="Times Roman" w:eastAsia="Times Roman"/>
-        <w:position w:val="0"/>
-        <w:sz w:val="22"/>
-        <w:szCs w:val="22"/>
-        <w:lang w:val="en-US"/>
-      </w:rPr>
-    </w:lvl>
-    <w:lvl w:ilvl="5">
-      <w:start w:val="1"/>
-      <w:numFmt w:val="lowerLetter"/>
-      <w:suff w:val="tab"/>
-      <w:lvlText w:val="(%6)"/>
-      <w:lvlJc w:val="left"/>
-      <w:pPr>
-        <w:tabs>
-          <w:tab w:val="num" w:pos="2160"/>
-          <w:tab w:val="clear" w:pos="0"/>
-        </w:tabs>
-        <w:ind w:left="2160" w:hanging="360"/>
-      </w:pPr>
-      <w:rPr>
-        <w:rFonts w:ascii="Times Roman" w:cs="Times Roman" w:hAnsi="Times Roman" w:eastAsia="Times Roman"/>
-        <w:position w:val="0"/>
-        <w:sz w:val="22"/>
-        <w:szCs w:val="22"/>
-        <w:lang w:val="en-US"/>
-      </w:rPr>
-    </w:lvl>
-    <w:lvl w:ilvl="6">
-      <w:start w:val="1"/>
-      <w:numFmt w:val="lowerRoman"/>
-      <w:suff w:val="tab"/>
-      <w:lvlText w:val="%7)"/>
-      <w:lvlJc w:val="left"/>
-      <w:pPr>
-        <w:tabs>
-          <w:tab w:val="num" w:pos="2520"/>
-          <w:tab w:val="clear" w:pos="0"/>
-        </w:tabs>
-        <w:ind w:left="2520" w:hanging="360"/>
-      </w:pPr>
-      <w:rPr>
-        <w:rFonts w:ascii="Times Roman" w:cs="Times Roman" w:hAnsi="Times Roman" w:eastAsia="Times Roman"/>
-        <w:position w:val="0"/>
-        <w:sz w:val="22"/>
-        <w:szCs w:val="22"/>
-        <w:lang w:val="en-US"/>
-      </w:rPr>
-    </w:lvl>
-    <w:lvl w:ilvl="7">
-      <w:start w:val="1"/>
-      <w:numFmt w:val="decimal"/>
-      <w:suff w:val="tab"/>
-      <w:lvlText w:val="(%8)"/>
-      <w:lvlJc w:val="left"/>
-      <w:pPr>
-        <w:tabs>
-          <w:tab w:val="num" w:pos="2880"/>
-          <w:tab w:val="clear" w:pos="0"/>
-        </w:tabs>
-        <w:ind w:left="2880" w:hanging="360"/>
-      </w:pPr>
-      <w:rPr>
-        <w:rFonts w:ascii="Times Roman" w:cs="Times Roman" w:hAnsi="Times Roman" w:eastAsia="Times Roman"/>
-        <w:position w:val="0"/>
-        <w:sz w:val="22"/>
-        <w:szCs w:val="22"/>
-        <w:lang w:val="en-US"/>
-      </w:rPr>
-    </w:lvl>
-    <w:lvl w:ilvl="8">
-      <w:start w:val="1"/>
-      <w:numFmt w:val="lowerLetter"/>
-      <w:suff w:val="tab"/>
-      <w:lvlText w:val="(%9)"/>
-      <w:lvlJc w:val="left"/>
-      <w:pPr>
-        <w:tabs>
-          <w:tab w:val="num" w:pos="3240"/>
-          <w:tab w:val="clear" w:pos="0"/>
-        </w:tabs>
-        <w:ind w:left="3240" w:hanging="360"/>
-      </w:pPr>
-      <w:rPr>
-        <w:rFonts w:ascii="Times Roman" w:cs="Times Roman" w:hAnsi="Times Roman" w:eastAsia="Times Roman"/>
-        <w:position w:val="0"/>
-        <w:sz w:val="22"/>
-        <w:szCs w:val="22"/>
+          <w:tab w:val="num" w:pos="6051"/>
+          <w:tab w:val="clear" w:pos="0"/>
+        </w:tabs>
+        <w:ind w:left="6051" w:hanging="227"/>
+      </w:pPr>
+      <w:rPr>
+        <w:position w:val="0"/>
+        <w:sz w:val="22"/>
+        <w:szCs w:val="22"/>
+        <w:rtl w:val="0"/>
         <w:lang w:val="en-US"/>
       </w:rPr>
     </w:lvl>
@@ -2052,12 +1294,6 @@
   </w:num>
   <w:num w:numId="3">
     <w:abstractNumId w:val="2"/>
-  </w:num>
-  <w:num w:numId="4">
-    <w:abstractNumId w:val="3"/>
-  </w:num>
-  <w:num w:numId="5">
-    <w:abstractNumId w:val="4"/>
   </w:num>
 </w:numbering>
 </file>
@@ -2298,9 +1534,9 @@
       <w:lang w:val="en-US"/>
     </w:rPr>
   </w:style>
-  <w:style w:type="paragraph" w:styleId="Body">
-    <w:name w:val="Body"/>
-    <w:next w:val="Body"/>
+  <w:style w:type="paragraph" w:styleId="Body A">
+    <w:name w:val="Body A"/>
+    <w:next w:val="Body A"/>
     <w:pPr>
       <w:keepNext w:val="0"/>
       <w:keepLines w:val="0"/>
@@ -2360,14 +1596,5 @@
       </w:numPr>
     </w:pPr>
   </w:style>
-  <w:style w:type="numbering" w:styleId="Harvard">
-    <w:name w:val="Harvard"/>
-    <w:next w:val="Harvard"/>
-    <w:pPr>
-      <w:numPr>
-        <w:numId w:val="4"/>
-      </w:numPr>
-    </w:pPr>
-  </w:style>
 </w:styles>
 </file>
</xml_diff>